<commit_message>
adding assets and updates
</commit_message>
<xml_diff>
--- a/silly files/asset table.docx
+++ b/silly files/asset table.docx
@@ -9,9 +9,9 @@
         <w:tblLook w:val="04A0" w:firstRow="1" w:lastRow="0" w:firstColumn="1" w:lastColumn="0" w:noHBand="0" w:noVBand="1"/>
       </w:tblPr>
       <w:tblGrid>
-        <w:gridCol w:w="3005"/>
-        <w:gridCol w:w="3005"/>
-        <w:gridCol w:w="3006"/>
+        <w:gridCol w:w="1980"/>
+        <w:gridCol w:w="1963"/>
+        <w:gridCol w:w="5073"/>
       </w:tblGrid>
       <w:tr>
         <w:trPr>
@@ -64,7 +64,11 @@
             <w:cnfStyle w:val="001000000000" w:firstRow="0" w:lastRow="0" w:firstColumn="1" w:lastColumn="0" w:oddVBand="0" w:evenVBand="0" w:oddHBand="0" w:evenHBand="0" w:firstRowFirstColumn="0" w:firstRowLastColumn="0" w:lastRowFirstColumn="0" w:lastRowLastColumn="0"/>
             <w:tcW w:w="3005" w:type="dxa"/>
           </w:tcPr>
-          <w:p/>
+          <w:p>
+            <w:r>
+              <w:t>Background code</w:t>
+            </w:r>
+          </w:p>
         </w:tc>
         <w:tc>
           <w:tcPr>
@@ -74,6 +78,9 @@
             <w:pPr>
               <w:cnfStyle w:val="000000100000" w:firstRow="0" w:lastRow="0" w:firstColumn="0" w:lastColumn="0" w:oddVBand="0" w:evenVBand="0" w:oddHBand="1" w:evenHBand="0" w:firstRowFirstColumn="0" w:firstRowLastColumn="0" w:lastRowFirstColumn="0" w:lastRowLastColumn="0"/>
             </w:pPr>
+            <w:r>
+              <w:t>This is the code I have to use to set the background of my game.</w:t>
+            </w:r>
           </w:p>
         </w:tc>
         <w:tc>
@@ -84,6 +91,14 @@
             <w:pPr>
               <w:cnfStyle w:val="000000100000" w:firstRow="0" w:lastRow="0" w:firstColumn="0" w:lastColumn="0" w:oddVBand="0" w:evenVBand="0" w:oddHBand="1" w:evenHBand="0" w:firstRowFirstColumn="0" w:firstRowLastColumn="0" w:lastRowFirstColumn="0" w:lastRowLastColumn="0"/>
             </w:pPr>
+            <w:hyperlink r:id="rId4" w:history="1">
+              <w:r>
+                <w:rPr>
+                  <w:rStyle w:val="Hyperlink"/>
+                </w:rPr>
+                <w:t>https://stackoverflow.com/questions/28005641/how-to-add-a-background-image-into-pygame</w:t>
+              </w:r>
+            </w:hyperlink>
           </w:p>
         </w:tc>
       </w:tr>
@@ -926,6 +941,29 @@
       </w:tcPr>
     </w:tblStylePr>
   </w:style>
+  <w:style w:type="character" w:styleId="Hyperlink">
+    <w:name w:val="Hyperlink"/>
+    <w:basedOn w:val="DefaultParagraphFont"/>
+    <w:uiPriority w:val="99"/>
+    <w:unhideWhenUsed/>
+    <w:rsid w:val="00A81E05"/>
+    <w:rPr>
+      <w:color w:val="0563C1" w:themeColor="hyperlink"/>
+      <w:u w:val="single"/>
+    </w:rPr>
+  </w:style>
+  <w:style w:type="character" w:styleId="UnresolvedMention">
+    <w:name w:val="Unresolved Mention"/>
+    <w:basedOn w:val="DefaultParagraphFont"/>
+    <w:uiPriority w:val="99"/>
+    <w:semiHidden/>
+    <w:unhideWhenUsed/>
+    <w:rsid w:val="00A81E05"/>
+    <w:rPr>
+      <w:color w:val="605E5C"/>
+      <w:shd w:val="clear" w:color="auto" w:fill="E1DFDD"/>
+    </w:rPr>
+  </w:style>
 </w:styles>
 </file>
 

</xml_diff>